<commit_message>
version 7.21 description: 完善了论文
</commit_message>
<xml_diff>
--- a/paper.docx
+++ b/paper.docx
@@ -301,6 +301,7 @@
           <w:sz w:val="24"/>
           <w:vertAlign w:val="superscript"/>
         </w:rPr>
+        <w:instrText xml:space="preserve"> \* MERGEFORMAT </w:instrText>
       </w:r>
       <w:r>
         <w:rPr>
@@ -308,7 +309,6 @@
           <w:sz w:val="24"/>
           <w:vertAlign w:val="superscript"/>
         </w:rPr>
-        <w:instrText xml:space="preserve"> \* MERGEFORMAT </w:instrText>
       </w:r>
       <w:r>
         <w:rPr>
@@ -1905,8 +1905,6 @@
         <w:jc w:val="center"/>
         <w:rPr>
           <w:rFonts w:ascii="黑体" w:eastAsia="黑体" w:hAnsi="宋体"/>
-          <w:i/>
-          <w:iCs/>
           <w:sz w:val="28"/>
         </w:rPr>
       </w:pPr>
@@ -1917,155 +1915,234 @@
         </w:rPr>
         <w:t>四、定义与符号说明</w:t>
       </w:r>
-      <w:r>
-        <w:rPr>
-          <w:rFonts w:ascii="黑体" w:eastAsia="黑体" w:hAnsi="宋体" w:hint="eastAsia"/>
-          <w:i/>
-          <w:iCs/>
-          <w:sz w:val="28"/>
-        </w:rPr>
-        <w:t>（4号黑体）</w:t>
-      </w:r>
     </w:p>
     <w:p>
       <w:pPr>
         <w:spacing w:line="360" w:lineRule="auto"/>
         <w:jc w:val="center"/>
-        <w:rPr>
-          <w:rFonts w:ascii="宋体" w:hAnsi="宋体"/>
-          <w:i/>
-          <w:iCs/>
-          <w:sz w:val="24"/>
-        </w:rPr>
-      </w:pPr>
-      <w:r>
         <w:rPr>
           <w:rFonts w:ascii="宋体" w:hAnsi="宋体" w:hint="eastAsia"/>
           <w:i/>
           <w:iCs/>
           <w:sz w:val="24"/>
         </w:rPr>
-        <w:t>（对文章中所用到的主要数学符号进行解释小4号）</w:t>
-      </w:r>
-    </w:p>
+      </w:pPr>
+      <w:r>
+        <w:rPr>
+          <w:rFonts w:ascii="宋体" w:hAnsi="宋体" w:hint="eastAsia"/>
+          <w:sz w:val="24"/>
+        </w:rPr>
+        <w:t>表4</w:t>
+      </w:r>
+      <w:r>
+        <w:rPr>
+          <w:rFonts w:ascii="宋体" w:hAnsi="宋体"/>
+          <w:sz w:val="24"/>
+        </w:rPr>
+        <w:t xml:space="preserve">-1 </w:t>
+      </w:r>
+      <w:r>
+        <w:rPr>
+          <w:rFonts w:ascii="宋体" w:hAnsi="宋体" w:hint="eastAsia"/>
+          <w:sz w:val="24"/>
+        </w:rPr>
+        <w:t>符号说明</w:t>
+      </w:r>
+    </w:p>
+    <w:tbl>
+      <w:tblPr>
+        <w:tblStyle w:val="af"/>
+        <w:tblW w:w="0" w:type="auto"/>
+        <w:tblLook w:val="04A0" w:firstRow="1" w:lastRow="0" w:firstColumn="1" w:lastColumn="0" w:noHBand="0" w:noVBand="1"/>
+      </w:tblPr>
+      <w:tblGrid>
+        <w:gridCol w:w="4531"/>
+        <w:gridCol w:w="4531"/>
+      </w:tblGrid>
+      <w:tr>
+        <w:tc>
+          <w:tcPr>
+            <w:tcW w:w="4531" w:type="dxa"/>
+          </w:tcPr>
+          <w:p>
+            <w:pPr>
+              <w:spacing w:line="360" w:lineRule="auto"/>
+              <w:jc w:val="center"/>
+              <w:rPr>
+                <w:rFonts w:ascii="宋体" w:hAnsi="宋体" w:hint="eastAsia"/>
+                <w:sz w:val="24"/>
+              </w:rPr>
+            </w:pPr>
+            <w:r>
+              <w:rPr>
+                <w:rFonts w:ascii="宋体" w:hAnsi="宋体" w:hint="eastAsia"/>
+                <w:sz w:val="24"/>
+              </w:rPr>
+              <w:t>符号</w:t>
+            </w:r>
+          </w:p>
+        </w:tc>
+        <w:tc>
+          <w:tcPr>
+            <w:tcW w:w="4531" w:type="dxa"/>
+          </w:tcPr>
+          <w:p>
+            <w:pPr>
+              <w:spacing w:line="360" w:lineRule="auto"/>
+              <w:jc w:val="center"/>
+              <w:rPr>
+                <w:rFonts w:ascii="宋体" w:hAnsi="宋体" w:hint="eastAsia"/>
+                <w:sz w:val="24"/>
+              </w:rPr>
+            </w:pPr>
+            <w:r>
+              <w:rPr>
+                <w:rFonts w:ascii="宋体" w:hAnsi="宋体" w:hint="eastAsia"/>
+                <w:sz w:val="24"/>
+              </w:rPr>
+              <w:t>说明</w:t>
+            </w:r>
+          </w:p>
+        </w:tc>
+      </w:tr>
+      <w:tr>
+        <w:tc>
+          <w:tcPr>
+            <w:tcW w:w="4531" w:type="dxa"/>
+          </w:tcPr>
+          <w:p>
+            <w:pPr>
+              <w:spacing w:line="360" w:lineRule="auto"/>
+              <w:jc w:val="center"/>
+              <w:rPr>
+                <w:rFonts w:ascii="宋体" w:hAnsi="宋体" w:hint="eastAsia"/>
+                <w:sz w:val="24"/>
+              </w:rPr>
+            </w:pPr>
+          </w:p>
+        </w:tc>
+        <w:tc>
+          <w:tcPr>
+            <w:tcW w:w="4531" w:type="dxa"/>
+          </w:tcPr>
+          <w:p>
+            <w:pPr>
+              <w:spacing w:line="360" w:lineRule="auto"/>
+              <w:jc w:val="center"/>
+              <w:rPr>
+                <w:rFonts w:ascii="宋体" w:hAnsi="宋体" w:hint="eastAsia"/>
+                <w:sz w:val="24"/>
+              </w:rPr>
+            </w:pPr>
+          </w:p>
+        </w:tc>
+      </w:tr>
+      <w:tr>
+        <w:tc>
+          <w:tcPr>
+            <w:tcW w:w="4531" w:type="dxa"/>
+          </w:tcPr>
+          <w:p>
+            <w:pPr>
+              <w:spacing w:line="360" w:lineRule="auto"/>
+              <w:jc w:val="center"/>
+              <w:rPr>
+                <w:rFonts w:ascii="宋体" w:hAnsi="宋体" w:hint="eastAsia"/>
+                <w:sz w:val="24"/>
+              </w:rPr>
+            </w:pPr>
+          </w:p>
+        </w:tc>
+        <w:tc>
+          <w:tcPr>
+            <w:tcW w:w="4531" w:type="dxa"/>
+          </w:tcPr>
+          <w:p>
+            <w:pPr>
+              <w:spacing w:line="360" w:lineRule="auto"/>
+              <w:jc w:val="center"/>
+              <w:rPr>
+                <w:rFonts w:ascii="宋体" w:hAnsi="宋体" w:hint="eastAsia"/>
+                <w:sz w:val="24"/>
+              </w:rPr>
+            </w:pPr>
+          </w:p>
+        </w:tc>
+      </w:tr>
+      <w:tr>
+        <w:tc>
+          <w:tcPr>
+            <w:tcW w:w="4531" w:type="dxa"/>
+          </w:tcPr>
+          <w:p>
+            <w:pPr>
+              <w:spacing w:line="360" w:lineRule="auto"/>
+              <w:jc w:val="center"/>
+              <w:rPr>
+                <w:rFonts w:ascii="宋体" w:hAnsi="宋体" w:hint="eastAsia"/>
+                <w:sz w:val="24"/>
+              </w:rPr>
+            </w:pPr>
+          </w:p>
+        </w:tc>
+        <w:tc>
+          <w:tcPr>
+            <w:tcW w:w="4531" w:type="dxa"/>
+          </w:tcPr>
+          <w:p>
+            <w:pPr>
+              <w:spacing w:line="360" w:lineRule="auto"/>
+              <w:jc w:val="center"/>
+              <w:rPr>
+                <w:rFonts w:ascii="宋体" w:hAnsi="宋体" w:hint="eastAsia"/>
+                <w:sz w:val="24"/>
+              </w:rPr>
+            </w:pPr>
+          </w:p>
+        </w:tc>
+      </w:tr>
+      <w:tr>
+        <w:tc>
+          <w:tcPr>
+            <w:tcW w:w="4531" w:type="dxa"/>
+          </w:tcPr>
+          <w:p>
+            <w:pPr>
+              <w:spacing w:line="360" w:lineRule="auto"/>
+              <w:jc w:val="center"/>
+              <w:rPr>
+                <w:rFonts w:ascii="宋体" w:hAnsi="宋体" w:hint="eastAsia"/>
+                <w:sz w:val="24"/>
+              </w:rPr>
+            </w:pPr>
+          </w:p>
+        </w:tc>
+        <w:tc>
+          <w:tcPr>
+            <w:tcW w:w="4531" w:type="dxa"/>
+          </w:tcPr>
+          <w:p>
+            <w:pPr>
+              <w:spacing w:line="360" w:lineRule="auto"/>
+              <w:jc w:val="center"/>
+              <w:rPr>
+                <w:rFonts w:ascii="宋体" w:hAnsi="宋体" w:hint="eastAsia"/>
+                <w:sz w:val="24"/>
+              </w:rPr>
+            </w:pPr>
+          </w:p>
+        </w:tc>
+      </w:tr>
+    </w:tbl>
     <w:p>
       <w:pPr>
         <w:spacing w:line="360" w:lineRule="auto"/>
         <w:jc w:val="center"/>
         <w:rPr>
-          <w:rFonts w:ascii="宋体" w:hAnsi="宋体"/>
-          <w:i/>
-          <w:iCs/>
-          <w:sz w:val="24"/>
-        </w:rPr>
-      </w:pPr>
-      <w:r>
-        <w:rPr>
-          <w:rFonts w:ascii="宋体" w:hAnsi="宋体" w:hint="eastAsia"/>
-          <w:i/>
-          <w:iCs/>
-          <w:sz w:val="24"/>
-        </w:rPr>
-        <w:t>。。。。。。。。。。。。。。。。。。。。。。。。。。。。。。。。。。。。。。。。。。。</w:t>
-      </w:r>
-    </w:p>
-    <w:p>
-      <w:pPr>
-        <w:spacing w:line="360" w:lineRule="auto"/>
-        <w:ind w:firstLineChars="200" w:firstLine="480"/>
-        <w:rPr>
-          <w:rFonts w:ascii="宋体" w:hAnsi="宋体"/>
-          <w:i/>
-          <w:iCs/>
-          <w:sz w:val="24"/>
-        </w:rPr>
-      </w:pPr>
-      <w:r>
-        <w:rPr>
-          <w:rFonts w:ascii="宋体" w:hAnsi="宋体" w:hint="eastAsia"/>
-          <w:sz w:val="24"/>
-        </w:rPr>
-        <w:t>尽可能借鉴参考书上通常采用的符号，不宜自己乱定义符号，对于改进的一些模型，符号可以适当自己修正（下标、上标、参数等可以变，主符号最好与经典模型符号靠近）。对文章自己创新的名词需要特别解释。其他符号要进行说明，注意罗列要工整。如“</w:t>
-      </w:r>
-      <w:r>
-        <w:rPr>
-          <w:rFonts w:ascii="宋体" w:hAnsi="宋体"/>
-          <w:position w:val="-14"/>
-          <w:sz w:val="24"/>
-        </w:rPr>
-        <w:object w:dxaOrig="279" w:dyaOrig="378" w14:anchorId="258A9401">
-          <v:shapetype id="_x0000_t75" coordsize="21600,21600" o:spt="75" o:preferrelative="t" path="m@4@5l@4@11@9@11@9@5xe" filled="f" stroked="f">
-            <v:stroke joinstyle="miter"/>
-            <v:formulas>
-              <v:f eqn="if lineDrawn pixelLineWidth 0"/>
-              <v:f eqn="sum @0 1 0"/>
-              <v:f eqn="sum 0 0 @1"/>
-              <v:f eqn="prod @2 1 2"/>
-              <v:f eqn="prod @3 21600 pixelWidth"/>
-              <v:f eqn="prod @3 21600 pixelHeight"/>
-              <v:f eqn="sum @0 0 1"/>
-              <v:f eqn="prod @6 1 2"/>
-              <v:f eqn="prod @7 21600 pixelWidth"/>
-              <v:f eqn="sum @8 21600 0"/>
-              <v:f eqn="prod @7 21600 pixelHeight"/>
-              <v:f eqn="sum @10 21600 0"/>
-            </v:formulas>
-            <v:path o:extrusionok="f" gradientshapeok="t" o:connecttype="rect"/>
-            <o:lock v:ext="edit" aspectratio="t"/>
-          </v:shapetype>
-          <v:shape id="Object 1" o:spid="_x0000_i1025" type="#_x0000_t75" style="width:14pt;height:18.85pt;mso-position-horizontal-relative:page;mso-position-vertical-relative:page" o:ole="">
-            <v:imagedata r:id="rId8" o:title=""/>
-          </v:shape>
-          <o:OLEObject Type="Embed" ProgID="Equation.3" ShapeID="Object 1" DrawAspect="Content" ObjectID="_1755876011" r:id="rId9"/>
-        </w:object>
-      </w:r>
-      <w:r>
-        <w:rPr>
-          <w:rFonts w:ascii="宋体" w:hAnsi="宋体" w:hint="eastAsia"/>
-          <w:sz w:val="24"/>
-        </w:rPr>
-        <w:t>～第</w:t>
-      </w:r>
-      <w:r>
-        <w:rPr>
-          <w:rFonts w:ascii="宋体" w:hAnsi="宋体"/>
-          <w:position w:val="-6"/>
-          <w:sz w:val="24"/>
-        </w:rPr>
-        <w:object w:dxaOrig="139" w:dyaOrig="258" w14:anchorId="505CA4CF">
-          <v:shape id="Object 2" o:spid="_x0000_i1026" type="#_x0000_t75" style="width:6.75pt;height:13.05pt;mso-position-horizontal-relative:page;mso-position-vertical-relative:page" o:ole="">
-            <v:imagedata r:id="rId10" o:title=""/>
-          </v:shape>
-          <o:OLEObject Type="Embed" ProgID="Equation.3" ShapeID="Object 2" DrawAspect="Content" ObjectID="_1755876012" r:id="rId11"/>
-        </w:object>
-      </w:r>
-      <w:r>
-        <w:rPr>
-          <w:rFonts w:ascii="宋体" w:hAnsi="宋体" w:hint="eastAsia"/>
-          <w:sz w:val="24"/>
-        </w:rPr>
-        <w:t>种疗法的第</w:t>
-      </w:r>
-      <w:r>
-        <w:rPr>
-          <w:rFonts w:ascii="宋体" w:hAnsi="宋体"/>
-          <w:position w:val="-10"/>
-          <w:sz w:val="24"/>
-        </w:rPr>
-        <w:object w:dxaOrig="199" w:dyaOrig="299" w14:anchorId="0D2B66C1">
-          <v:shape id="Object 3" o:spid="_x0000_i1027" type="#_x0000_t75" style="width:10.15pt;height:15pt;mso-position-horizontal-relative:page;mso-position-vertical-relative:page" o:ole="">
-            <v:imagedata r:id="rId12" o:title=""/>
-          </v:shape>
-          <o:OLEObject Type="Embed" ProgID="Equation.3" ShapeID="Object 3" DrawAspect="Content" ObjectID="_1755876013" r:id="rId13"/>
-        </w:object>
-      </w:r>
-      <w:r>
-        <w:rPr>
-          <w:rFonts w:ascii="宋体" w:hAnsi="宋体" w:hint="eastAsia"/>
-          <w:sz w:val="24"/>
-        </w:rPr>
-        <w:t>项指标值”等，注意格式统一，不要出现零乱或前后不一致现象，关键是容易看懂。</w:t>
-      </w:r>
+          <w:rFonts w:ascii="黑体" w:eastAsia="黑体" w:hAnsi="宋体" w:hint="eastAsia"/>
+          <w:sz w:val="28"/>
+        </w:rPr>
+      </w:pPr>
     </w:p>
     <w:p>
       <w:pPr>
@@ -2342,7 +2419,7 @@
             </wp:cNvGraphicFramePr>
             <a:graphic xmlns:a="http://schemas.openxmlformats.org/drawingml/2006/main">
               <a:graphicData uri="http://schemas.openxmlformats.org/drawingml/2006/chart">
-                <c:chart xmlns:c="http://schemas.openxmlformats.org/drawingml/2006/chart" xmlns:r="http://schemas.openxmlformats.org/officeDocument/2006/relationships" r:id="rId14"/>
+                <c:chart xmlns:c="http://schemas.openxmlformats.org/drawingml/2006/chart" xmlns:r="http://schemas.openxmlformats.org/officeDocument/2006/relationships" r:id="rId8"/>
               </a:graphicData>
             </a:graphic>
           </wp:inline>
@@ -2586,7 +2663,7 @@
             </wp:cNvGraphicFramePr>
             <a:graphic xmlns:a="http://schemas.openxmlformats.org/drawingml/2006/main">
               <a:graphicData uri="http://schemas.openxmlformats.org/drawingml/2006/chart">
-                <c:chart xmlns:c="http://schemas.openxmlformats.org/drawingml/2006/chart" xmlns:r="http://schemas.openxmlformats.org/officeDocument/2006/relationships" r:id="rId15"/>
+                <c:chart xmlns:c="http://schemas.openxmlformats.org/drawingml/2006/chart" xmlns:r="http://schemas.openxmlformats.org/officeDocument/2006/relationships" r:id="rId9"/>
               </a:graphicData>
             </a:graphic>
           </wp:inline>
@@ -2867,7 +2944,7 @@
                     </pic:cNvPicPr>
                   </pic:nvPicPr>
                   <pic:blipFill>
-                    <a:blip r:embed="rId16" cstate="print">
+                    <a:blip r:embed="rId10" cstate="print">
                       <a:extLst>
                         <a:ext uri="{28A0092B-C50C-407E-A947-70E740481C1C}">
                           <a14:useLocalDpi xmlns:a14="http://schemas.microsoft.com/office/drawing/2010/main" val="0"/>
@@ -3870,7 +3947,7 @@
                     </pic:cNvPicPr>
                   </pic:nvPicPr>
                   <pic:blipFill>
-                    <a:blip r:embed="rId17">
+                    <a:blip r:embed="rId11">
                       <a:extLst>
                         <a:ext uri="{28A0092B-C50C-407E-A947-70E740481C1C}">
                           <a14:useLocalDpi xmlns:a14="http://schemas.microsoft.com/office/drawing/2010/main" val="0"/>
@@ -3962,7 +4039,7 @@
                     </pic:cNvPicPr>
                   </pic:nvPicPr>
                   <pic:blipFill>
-                    <a:blip r:embed="rId18">
+                    <a:blip r:embed="rId12">
                       <a:extLst>
                         <a:ext uri="{28A0092B-C50C-407E-A947-70E740481C1C}">
                           <a14:useLocalDpi xmlns:a14="http://schemas.microsoft.com/office/drawing/2010/main" val="0"/>
@@ -4113,7 +4190,7 @@
                     </pic:cNvPicPr>
                   </pic:nvPicPr>
                   <pic:blipFill>
-                    <a:blip r:embed="rId19">
+                    <a:blip r:embed="rId13">
                       <a:extLst>
                         <a:ext uri="{28A0092B-C50C-407E-A947-70E740481C1C}">
                           <a14:useLocalDpi xmlns:a14="http://schemas.microsoft.com/office/drawing/2010/main" val="0"/>
@@ -4326,7 +4403,7 @@
                     </pic:cNvPicPr>
                   </pic:nvPicPr>
                   <pic:blipFill>
-                    <a:blip r:embed="rId20">
+                    <a:blip r:embed="rId14">
                       <a:extLst>
                         <a:ext uri="{28A0092B-C50C-407E-A947-70E740481C1C}">
                           <a14:useLocalDpi xmlns:a14="http://schemas.microsoft.com/office/drawing/2010/main" val="0"/>
@@ -4714,7 +4791,7 @@
                     </pic:cNvPicPr>
                   </pic:nvPicPr>
                   <pic:blipFill>
-                    <a:blip r:embed="rId21">
+                    <a:blip r:embed="rId15">
                       <a:extLst>
                         <a:ext uri="{28A0092B-C50C-407E-A947-70E740481C1C}">
                           <a14:useLocalDpi xmlns:a14="http://schemas.microsoft.com/office/drawing/2010/main" val="0"/>
@@ -4812,7 +4889,7 @@
                     </pic:cNvPicPr>
                   </pic:nvPicPr>
                   <pic:blipFill>
-                    <a:blip r:embed="rId22">
+                    <a:blip r:embed="rId16">
                       <a:extLst>
                         <a:ext uri="{28A0092B-C50C-407E-A947-70E740481C1C}">
                           <a14:useLocalDpi xmlns:a14="http://schemas.microsoft.com/office/drawing/2010/main" val="0"/>
@@ -4919,7 +4996,7 @@
                     </pic:cNvPicPr>
                   </pic:nvPicPr>
                   <pic:blipFill>
-                    <a:blip r:embed="rId23">
+                    <a:blip r:embed="rId17">
                       <a:extLst>
                         <a:ext uri="{28A0092B-C50C-407E-A947-70E740481C1C}">
                           <a14:useLocalDpi xmlns:a14="http://schemas.microsoft.com/office/drawing/2010/main" val="0"/>
@@ -5017,7 +5094,7 @@
                     </pic:cNvPicPr>
                   </pic:nvPicPr>
                   <pic:blipFill>
-                    <a:blip r:embed="rId24">
+                    <a:blip r:embed="rId18">
                       <a:extLst>
                         <a:ext uri="{28A0092B-C50C-407E-A947-70E740481C1C}">
                           <a14:useLocalDpi xmlns:a14="http://schemas.microsoft.com/office/drawing/2010/main" val="0"/>
@@ -5124,7 +5201,7 @@
                     </pic:cNvPicPr>
                   </pic:nvPicPr>
                   <pic:blipFill>
-                    <a:blip r:embed="rId25">
+                    <a:blip r:embed="rId19">
                       <a:extLst>
                         <a:ext uri="{28A0092B-C50C-407E-A947-70E740481C1C}">
                           <a14:useLocalDpi xmlns:a14="http://schemas.microsoft.com/office/drawing/2010/main" val="0"/>
@@ -5222,7 +5299,7 @@
                     </pic:cNvPicPr>
                   </pic:nvPicPr>
                   <pic:blipFill>
-                    <a:blip r:embed="rId26">
+                    <a:blip r:embed="rId20">
                       <a:extLst>
                         <a:ext uri="{28A0092B-C50C-407E-A947-70E740481C1C}">
                           <a14:useLocalDpi xmlns:a14="http://schemas.microsoft.com/office/drawing/2010/main" val="0"/>
@@ -5519,7 +5596,7 @@
                     </pic:cNvPicPr>
                   </pic:nvPicPr>
                   <pic:blipFill>
-                    <a:blip r:embed="rId27">
+                    <a:blip r:embed="rId21">
                       <a:extLst>
                         <a:ext uri="{28A0092B-C50C-407E-A947-70E740481C1C}">
                           <a14:useLocalDpi xmlns:a14="http://schemas.microsoft.com/office/drawing/2010/main" val="0"/>
@@ -6877,7 +6954,7 @@
                     </pic:cNvPicPr>
                   </pic:nvPicPr>
                   <pic:blipFill>
-                    <a:blip r:embed="rId28">
+                    <a:blip r:embed="rId22">
                       <a:extLst>
                         <a:ext uri="{28A0092B-C50C-407E-A947-70E740481C1C}">
                           <a14:useLocalDpi xmlns:a14="http://schemas.microsoft.com/office/drawing/2010/main" val="0"/>
@@ -8028,7 +8105,7 @@
                     </pic:cNvPicPr>
                   </pic:nvPicPr>
                   <pic:blipFill>
-                    <a:blip r:embed="rId29">
+                    <a:blip r:embed="rId23">
                       <a:extLst>
                         <a:ext uri="{28A0092B-C50C-407E-A947-70E740481C1C}">
                           <a14:useLocalDpi xmlns:a14="http://schemas.microsoft.com/office/drawing/2010/main" val="0"/>
@@ -9228,7 +9305,7 @@
                     </pic:cNvPicPr>
                   </pic:nvPicPr>
                   <pic:blipFill>
-                    <a:blip r:embed="rId30">
+                    <a:blip r:embed="rId24">
                       <a:extLst>
                         <a:ext uri="{28A0092B-C50C-407E-A947-70E740481C1C}">
                           <a14:useLocalDpi xmlns:a14="http://schemas.microsoft.com/office/drawing/2010/main" val="0"/>
@@ -10353,7 +10430,7 @@
                     </pic:cNvPicPr>
                   </pic:nvPicPr>
                   <pic:blipFill>
-                    <a:blip r:embed="rId31">
+                    <a:blip r:embed="rId25">
                       <a:extLst>
                         <a:ext uri="{28A0092B-C50C-407E-A947-70E740481C1C}">
                           <a14:useLocalDpi xmlns:a14="http://schemas.microsoft.com/office/drawing/2010/main" val="0"/>
@@ -11466,7 +11543,7 @@
                     </pic:cNvPicPr>
                   </pic:nvPicPr>
                   <pic:blipFill>
-                    <a:blip r:embed="rId32">
+                    <a:blip r:embed="rId26">
                       <a:extLst>
                         <a:ext uri="{28A0092B-C50C-407E-A947-70E740481C1C}">
                           <a14:useLocalDpi xmlns:a14="http://schemas.microsoft.com/office/drawing/2010/main" val="0"/>
@@ -13714,7 +13791,7 @@
                     </pic:cNvPicPr>
                   </pic:nvPicPr>
                   <pic:blipFill>
-                    <a:blip r:embed="rId33">
+                    <a:blip r:embed="rId27">
                       <a:extLst>
                         <a:ext uri="{28A0092B-C50C-407E-A947-70E740481C1C}">
                           <a14:useLocalDpi xmlns:a14="http://schemas.microsoft.com/office/drawing/2010/main" val="0"/>
@@ -14869,7 +14946,7 @@
                     </pic:cNvPicPr>
                   </pic:nvPicPr>
                   <pic:blipFill>
-                    <a:blip r:embed="rId34">
+                    <a:blip r:embed="rId28">
                       <a:extLst>
                         <a:ext uri="{28A0092B-C50C-407E-A947-70E740481C1C}">
                           <a14:useLocalDpi xmlns:a14="http://schemas.microsoft.com/office/drawing/2010/main" val="0"/>
@@ -16067,7 +16144,7 @@
                     </pic:cNvPicPr>
                   </pic:nvPicPr>
                   <pic:blipFill>
-                    <a:blip r:embed="rId35">
+                    <a:blip r:embed="rId29">
                       <a:extLst>
                         <a:ext uri="{28A0092B-C50C-407E-A947-70E740481C1C}">
                           <a14:useLocalDpi xmlns:a14="http://schemas.microsoft.com/office/drawing/2010/main" val="0"/>
@@ -16373,7 +16450,7 @@
                     <pic:cNvPicPr/>
                   </pic:nvPicPr>
                   <pic:blipFill>
-                    <a:blip r:embed="rId36"/>
+                    <a:blip r:embed="rId30"/>
                     <a:stretch>
                       <a:fillRect/>
                     </a:stretch>
@@ -16466,7 +16543,7 @@
                     <pic:cNvPicPr/>
                   </pic:nvPicPr>
                   <pic:blipFill>
-                    <a:blip r:embed="rId37"/>
+                    <a:blip r:embed="rId31"/>
                     <a:stretch>
                       <a:fillRect/>
                     </a:stretch>
@@ -17063,6 +17140,27 @@
       <w:pPr>
         <w:pStyle w:val="a5"/>
         <w:spacing w:line="360" w:lineRule="auto"/>
+      </w:pPr>
+    </w:p>
+    <w:p>
+      <w:pPr>
+        <w:pStyle w:val="a5"/>
+        <w:spacing w:line="360" w:lineRule="auto"/>
+      </w:pPr>
+    </w:p>
+    <w:p>
+      <w:pPr>
+        <w:pStyle w:val="a5"/>
+        <w:spacing w:line="360" w:lineRule="auto"/>
+        <w:rPr>
+          <w:rFonts w:hint="eastAsia"/>
+        </w:rPr>
+      </w:pPr>
+    </w:p>
+    <w:p>
+      <w:pPr>
+        <w:pStyle w:val="a5"/>
+        <w:spacing w:line="360" w:lineRule="auto"/>
         <w:ind w:leftChars="0" w:left="0" w:firstLineChars="0" w:firstLine="0"/>
         <w:jc w:val="center"/>
         <w:rPr>
@@ -17077,6 +17175,7 @@
           <w:iCs w:val="0"/>
           <w:sz w:val="28"/>
         </w:rPr>
+        <w:lastRenderedPageBreak/>
         <w:t>七、参考文献</w:t>
       </w:r>
       <w:r>
@@ -17233,7 +17332,7 @@
       <w:r>
         <w:t xml:space="preserve"> </w:t>
       </w:r>
-      <w:hyperlink r:id="rId38" w:history="1">
+      <w:hyperlink r:id="rId32" w:history="1">
         <w:r>
           <w:rPr>
             <w:rStyle w:val="ab"/>
@@ -17277,7 +17376,7 @@
         </w:rPr>
         <w:t xml:space="preserve"> documentation </w:t>
       </w:r>
-      <w:hyperlink r:id="rId39" w:history="1">
+      <w:hyperlink r:id="rId33" w:history="1">
         <w:r>
           <w:rPr>
             <w:rStyle w:val="ab"/>
@@ -17353,7 +17452,7 @@
         </w:rPr>
         <w:t xml:space="preserve"> </w:t>
       </w:r>
-      <w:hyperlink r:id="rId40" w:history="1">
+      <w:hyperlink r:id="rId34" w:history="1">
         <w:r>
           <w:rPr>
             <w:rStyle w:val="ab"/>
@@ -17530,9 +17629,112 @@
           <w:i w:val="0"/>
           <w:iCs w:val="0"/>
         </w:rPr>
-        <w:t>de Winter, J. C. F., Gosling, S. D., &amp; Potter, J. (2016). Comparing the Pearson and Spearman correlation coefficients across distributions and sample sizes: A tutorial using simulations and empirical data. Psychological Methods, 21(3), 273–290. https://doi.org/10.1037/met0000079</w:t>
-      </w:r>
+        <w:t xml:space="preserve">de Winter, J. C. F., Gosling, S. D., &amp; Potter, J. (2016). Comparing the Pearson and Spearman correlation coefficients across distributions and sample sizes: A tutorial using simulations and empirical data. Psychological Methods, 21(3), 273–290. </w:t>
+      </w:r>
+      <w:hyperlink r:id="rId35" w:history="1">
+        <w:r>
+          <w:rPr>
+            <w:rStyle w:val="ab"/>
+            <w:i w:val="0"/>
+            <w:iCs w:val="0"/>
+          </w:rPr>
+          <w:t>https://doi.org/10.1037/met0000079</w:t>
+        </w:r>
+      </w:hyperlink>
       <w:bookmarkEnd w:id="8"/>
+      <w:r>
+        <w:rPr>
+          <w:rFonts w:hint="eastAsia"/>
+          <w:i w:val="0"/>
+          <w:iCs w:val="0"/>
+        </w:rPr>
+        <w:t>；</w:t>
+      </w:r>
+    </w:p>
+    <w:p>
+      <w:pPr>
+        <w:pStyle w:val="a5"/>
+        <w:spacing w:line="360" w:lineRule="auto"/>
+        <w:ind w:leftChars="0" w:firstLineChars="0"/>
+        <w:jc w:val="left"/>
+        <w:rPr>
+          <w:i w:val="0"/>
+          <w:iCs w:val="0"/>
+        </w:rPr>
+      </w:pPr>
+    </w:p>
+    <w:p>
+      <w:pPr>
+        <w:pStyle w:val="a5"/>
+        <w:spacing w:line="360" w:lineRule="auto"/>
+        <w:ind w:leftChars="0" w:firstLineChars="0"/>
+        <w:jc w:val="left"/>
+        <w:rPr>
+          <w:i w:val="0"/>
+          <w:iCs w:val="0"/>
+        </w:rPr>
+      </w:pPr>
+    </w:p>
+    <w:p>
+      <w:pPr>
+        <w:pStyle w:val="a5"/>
+        <w:spacing w:line="360" w:lineRule="auto"/>
+        <w:ind w:leftChars="0" w:firstLineChars="0"/>
+        <w:jc w:val="left"/>
+        <w:rPr>
+          <w:i w:val="0"/>
+          <w:iCs w:val="0"/>
+        </w:rPr>
+      </w:pPr>
+    </w:p>
+    <w:p>
+      <w:pPr>
+        <w:pStyle w:val="a5"/>
+        <w:spacing w:line="360" w:lineRule="auto"/>
+        <w:ind w:leftChars="0" w:firstLineChars="0"/>
+        <w:jc w:val="left"/>
+        <w:rPr>
+          <w:i w:val="0"/>
+          <w:iCs w:val="0"/>
+        </w:rPr>
+      </w:pPr>
+    </w:p>
+    <w:p>
+      <w:pPr>
+        <w:pStyle w:val="a5"/>
+        <w:spacing w:line="360" w:lineRule="auto"/>
+        <w:ind w:leftChars="0" w:firstLineChars="0"/>
+        <w:jc w:val="left"/>
+        <w:rPr>
+          <w:i w:val="0"/>
+          <w:iCs w:val="0"/>
+        </w:rPr>
+      </w:pPr>
+    </w:p>
+    <w:p>
+      <w:pPr>
+        <w:pStyle w:val="a5"/>
+        <w:spacing w:line="360" w:lineRule="auto"/>
+        <w:ind w:leftChars="0" w:firstLineChars="0"/>
+        <w:jc w:val="left"/>
+        <w:rPr>
+          <w:i w:val="0"/>
+          <w:iCs w:val="0"/>
+        </w:rPr>
+      </w:pPr>
+    </w:p>
+    <w:p>
+      <w:pPr>
+        <w:pStyle w:val="a5"/>
+        <w:spacing w:line="360" w:lineRule="auto"/>
+        <w:ind w:leftChars="0" w:firstLineChars="0"/>
+        <w:jc w:val="left"/>
+        <w:rPr>
+          <w:rFonts w:hint="eastAsia"/>
+          <w:i w:val="0"/>
+          <w:iCs w:val="0"/>
+        </w:rPr>
+      </w:pPr>
     </w:p>
     <w:p>
       <w:pPr>
@@ -17552,6 +17754,7 @@
           <w:iCs w:val="0"/>
           <w:sz w:val="28"/>
         </w:rPr>
+        <w:lastRenderedPageBreak/>
         <w:t>八、附件</w:t>
       </w:r>
       <w:r>
@@ -17564,134 +17767,462 @@
     </w:p>
     <w:p>
       <w:pPr>
-        <w:pStyle w:val="a5"/>
-        <w:spacing w:line="360" w:lineRule="auto"/>
-        <w:ind w:leftChars="266" w:left="559" w:firstLineChars="0" w:firstLine="0"/>
-        <w:rPr>
-          <w:i w:val="0"/>
-          <w:iCs w:val="0"/>
-        </w:rPr>
-      </w:pPr>
-      <w:r>
+        <w:rPr>
+          <w:rFonts w:ascii="黑体" w:eastAsia="黑体" w:hAnsi="黑体"/>
+          <w:sz w:val="24"/>
+        </w:rPr>
+      </w:pPr>
+      <w:r>
+        <w:rPr>
+          <w:rFonts w:ascii="黑体" w:eastAsia="黑体" w:hAnsi="黑体" w:hint="eastAsia"/>
+          <w:sz w:val="24"/>
+        </w:rPr>
+        <w:t>花叶类一阶差分的ARIMA模型</w:t>
+      </w:r>
+    </w:p>
+    <w:p>
+      <w:pPr>
+        <w:autoSpaceDE w:val="0"/>
+        <w:autoSpaceDN w:val="0"/>
+        <w:adjustRightInd w:val="0"/>
+        <w:jc w:val="center"/>
+        <w:rPr>
+          <w:kern w:val="0"/>
+          <w:sz w:val="24"/>
+        </w:rPr>
+      </w:pPr>
+      <w:r>
+        <w:rPr>
+          <w:noProof/>
+          <w:kern w:val="0"/>
+          <w:sz w:val="24"/>
+        </w:rPr>
+        <w:drawing>
+          <wp:inline distT="0" distB="0" distL="0" distR="0" wp14:anchorId="4ED9CDFF" wp14:editId="4B2B9ADD">
+            <wp:extent cx="3960000" cy="2134800"/>
+            <wp:effectExtent l="0" t="0" r="2540" b="0"/>
+            <wp:docPr id="1843308321" name="图片 1" descr="图表, 直方图&#10;&#10;描述已自动生成"/>
+            <wp:cNvGraphicFramePr>
+              <a:graphicFrameLocks xmlns:a="http://schemas.openxmlformats.org/drawingml/2006/main" noChangeAspect="1"/>
+            </wp:cNvGraphicFramePr>
+            <a:graphic xmlns:a="http://schemas.openxmlformats.org/drawingml/2006/main">
+              <a:graphicData uri="http://schemas.openxmlformats.org/drawingml/2006/picture">
+                <pic:pic xmlns:pic="http://schemas.openxmlformats.org/drawingml/2006/picture">
+                  <pic:nvPicPr>
+                    <pic:cNvPr id="1843308321" name="图片 1" descr="图表, 直方图&#10;&#10;描述已自动生成"/>
+                    <pic:cNvPicPr>
+                      <a:picLocks noChangeAspect="1" noChangeArrowheads="1"/>
+                    </pic:cNvPicPr>
+                  </pic:nvPicPr>
+                  <pic:blipFill>
+                    <a:blip r:embed="rId36">
+                      <a:extLst>
+                        <a:ext uri="{28A0092B-C50C-407E-A947-70E740481C1C}">
+                          <a14:useLocalDpi xmlns:a14="http://schemas.microsoft.com/office/drawing/2010/main" val="0"/>
+                        </a:ext>
+                      </a:extLst>
+                    </a:blip>
+                    <a:srcRect/>
+                    <a:stretch>
+                      <a:fillRect/>
+                    </a:stretch>
+                  </pic:blipFill>
+                  <pic:spPr bwMode="auto">
+                    <a:xfrm>
+                      <a:off x="0" y="0"/>
+                      <a:ext cx="3960000" cy="2134800"/>
+                    </a:xfrm>
+                    <a:prstGeom prst="rect">
+                      <a:avLst/>
+                    </a:prstGeom>
+                    <a:noFill/>
+                    <a:ln>
+                      <a:noFill/>
+                    </a:ln>
+                  </pic:spPr>
+                </pic:pic>
+              </a:graphicData>
+            </a:graphic>
+          </wp:inline>
+        </w:drawing>
+      </w:r>
+    </w:p>
+    <w:p>
+      <w:pPr>
+        <w:autoSpaceDE w:val="0"/>
+        <w:autoSpaceDN w:val="0"/>
+        <w:adjustRightInd w:val="0"/>
+        <w:jc w:val="left"/>
+        <w:rPr>
+          <w:kern w:val="0"/>
+          <w:sz w:val="24"/>
+        </w:rPr>
+      </w:pPr>
+    </w:p>
+    <w:p>
+      <w:pPr>
+        <w:rPr>
+          <w:rFonts w:ascii="黑体" w:eastAsia="黑体" w:hAnsi="黑体"/>
+          <w:sz w:val="24"/>
+        </w:rPr>
+      </w:pPr>
+      <w:r>
+        <w:rPr>
+          <w:rFonts w:ascii="黑体" w:eastAsia="黑体" w:hAnsi="黑体" w:hint="eastAsia"/>
+          <w:sz w:val="24"/>
+        </w:rPr>
+        <w:t>辣椒类一阶差分的ARIMA模型</w:t>
+      </w:r>
+    </w:p>
+    <w:p>
+      <w:pPr>
+        <w:autoSpaceDE w:val="0"/>
+        <w:autoSpaceDN w:val="0"/>
+        <w:adjustRightInd w:val="0"/>
+        <w:jc w:val="center"/>
+        <w:rPr>
+          <w:kern w:val="0"/>
+          <w:sz w:val="24"/>
+        </w:rPr>
+      </w:pPr>
+      <w:r>
+        <w:rPr>
+          <w:noProof/>
+          <w:kern w:val="0"/>
+          <w:sz w:val="24"/>
+        </w:rPr>
+        <w:drawing>
+          <wp:inline distT="0" distB="0" distL="0" distR="0" wp14:anchorId="3CE1F6E7" wp14:editId="62E0EFD1">
+            <wp:extent cx="3960000" cy="2134800"/>
+            <wp:effectExtent l="0" t="0" r="2540" b="0"/>
+            <wp:docPr id="443716504" name="图片 2" descr="图表, 直方图&#10;&#10;描述已自动生成"/>
+            <wp:cNvGraphicFramePr>
+              <a:graphicFrameLocks xmlns:a="http://schemas.openxmlformats.org/drawingml/2006/main" noChangeAspect="1"/>
+            </wp:cNvGraphicFramePr>
+            <a:graphic xmlns:a="http://schemas.openxmlformats.org/drawingml/2006/main">
+              <a:graphicData uri="http://schemas.openxmlformats.org/drawingml/2006/picture">
+                <pic:pic xmlns:pic="http://schemas.openxmlformats.org/drawingml/2006/picture">
+                  <pic:nvPicPr>
+                    <pic:cNvPr id="443716504" name="图片 2" descr="图表, 直方图&#10;&#10;描述已自动生成"/>
+                    <pic:cNvPicPr>
+                      <a:picLocks noChangeAspect="1" noChangeArrowheads="1"/>
+                    </pic:cNvPicPr>
+                  </pic:nvPicPr>
+                  <pic:blipFill>
+                    <a:blip r:embed="rId37">
+                      <a:extLst>
+                        <a:ext uri="{28A0092B-C50C-407E-A947-70E740481C1C}">
+                          <a14:useLocalDpi xmlns:a14="http://schemas.microsoft.com/office/drawing/2010/main" val="0"/>
+                        </a:ext>
+                      </a:extLst>
+                    </a:blip>
+                    <a:srcRect/>
+                    <a:stretch>
+                      <a:fillRect/>
+                    </a:stretch>
+                  </pic:blipFill>
+                  <pic:spPr bwMode="auto">
+                    <a:xfrm>
+                      <a:off x="0" y="0"/>
+                      <a:ext cx="3960000" cy="2134800"/>
+                    </a:xfrm>
+                    <a:prstGeom prst="rect">
+                      <a:avLst/>
+                    </a:prstGeom>
+                    <a:noFill/>
+                    <a:ln>
+                      <a:noFill/>
+                    </a:ln>
+                  </pic:spPr>
+                </pic:pic>
+              </a:graphicData>
+            </a:graphic>
+          </wp:inline>
+        </w:drawing>
+      </w:r>
+    </w:p>
+    <w:p>
+      <w:pPr>
+        <w:autoSpaceDE w:val="0"/>
+        <w:autoSpaceDN w:val="0"/>
+        <w:adjustRightInd w:val="0"/>
+        <w:jc w:val="left"/>
         <w:rPr>
           <w:rFonts w:hint="eastAsia"/>
-        </w:rPr>
-        <w:t>（正文中不许出现程序，如果要附程序只能以附件形式给出）</w:t>
-      </w:r>
-    </w:p>
-    <w:p>
-      <w:pPr>
-        <w:pStyle w:val="a5"/>
-        <w:spacing w:line="360" w:lineRule="auto"/>
-        <w:ind w:leftChars="0" w:left="480" w:hangingChars="200" w:hanging="480"/>
-        <w:rPr>
-          <w:i w:val="0"/>
-          <w:iCs w:val="0"/>
-        </w:rPr>
-      </w:pPr>
-    </w:p>
-    <w:p>
-      <w:pPr>
-        <w:pStyle w:val="a5"/>
-        <w:spacing w:line="360" w:lineRule="auto"/>
-        <w:ind w:leftChars="0" w:left="480" w:hangingChars="200" w:hanging="480"/>
-        <w:rPr>
-          <w:i w:val="0"/>
-          <w:iCs w:val="0"/>
-        </w:rPr>
-      </w:pPr>
-    </w:p>
-    <w:p>
-      <w:pPr>
-        <w:pStyle w:val="a5"/>
-        <w:spacing w:line="360" w:lineRule="auto"/>
-        <w:ind w:leftChars="0" w:left="480" w:hangingChars="200" w:hanging="480"/>
-        <w:rPr>
-          <w:i w:val="0"/>
-          <w:iCs w:val="0"/>
-        </w:rPr>
-      </w:pPr>
-    </w:p>
-    <w:p>
-      <w:pPr>
-        <w:pStyle w:val="a5"/>
-        <w:spacing w:line="360" w:lineRule="auto"/>
-        <w:ind w:leftChars="0" w:left="0" w:firstLineChars="0" w:firstLine="0"/>
-        <w:rPr>
-          <w:i w:val="0"/>
-          <w:iCs w:val="0"/>
-        </w:rPr>
-      </w:pPr>
-    </w:p>
-    <w:p>
-      <w:pPr>
-        <w:pStyle w:val="a5"/>
-        <w:spacing w:line="360" w:lineRule="auto"/>
-        <w:rPr>
-          <w:i w:val="0"/>
-          <w:iCs w:val="0"/>
-        </w:rPr>
-      </w:pPr>
-    </w:p>
-    <w:p>
-      <w:pPr>
-        <w:pStyle w:val="a5"/>
-        <w:spacing w:line="360" w:lineRule="auto"/>
-        <w:ind w:leftChars="0" w:left="0" w:firstLineChars="0" w:firstLine="0"/>
-        <w:rPr>
-          <w:i w:val="0"/>
-          <w:iCs w:val="0"/>
-        </w:rPr>
-      </w:pPr>
-    </w:p>
-    <w:p>
-      <w:pPr>
-        <w:pStyle w:val="a5"/>
-        <w:spacing w:line="360" w:lineRule="auto"/>
-        <w:rPr>
-          <w:i w:val="0"/>
-        </w:rPr>
-      </w:pPr>
-    </w:p>
-    <w:p>
-      <w:pPr>
-        <w:pStyle w:val="a5"/>
-        <w:spacing w:line="360" w:lineRule="auto"/>
-        <w:ind w:leftChars="0" w:left="0" w:firstLineChars="0" w:firstLine="0"/>
-        <w:rPr>
-          <w:i w:val="0"/>
-        </w:rPr>
-      </w:pPr>
-    </w:p>
-    <w:p>
-      <w:pPr>
-        <w:pStyle w:val="a5"/>
-        <w:spacing w:line="360" w:lineRule="auto"/>
-        <w:ind w:leftChars="0" w:left="0" w:firstLineChars="0" w:firstLine="0"/>
-        <w:rPr>
-          <w:i w:val="0"/>
-        </w:rPr>
-      </w:pPr>
-    </w:p>
-    <w:p>
-      <w:pPr>
-        <w:pStyle w:val="a5"/>
-        <w:spacing w:line="360" w:lineRule="auto"/>
-        <w:ind w:leftChars="0" w:left="0" w:firstLineChars="0" w:firstLine="0"/>
-        <w:rPr>
-          <w:i w:val="0"/>
-        </w:rPr>
-      </w:pPr>
-    </w:p>
-    <w:p>
-      <w:pPr>
-        <w:pStyle w:val="a5"/>
-        <w:spacing w:line="360" w:lineRule="auto"/>
-        <w:ind w:leftChars="0" w:left="0" w:firstLineChars="0" w:firstLine="0"/>
-        <w:rPr>
-          <w:i w:val="0"/>
-        </w:rPr>
-      </w:pPr>
+          <w:kern w:val="0"/>
+          <w:sz w:val="24"/>
+        </w:rPr>
+      </w:pPr>
+    </w:p>
+    <w:p>
+      <w:pPr>
+        <w:rPr>
+          <w:rFonts w:ascii="黑体" w:eastAsia="黑体" w:hAnsi="黑体"/>
+          <w:sz w:val="24"/>
+        </w:rPr>
+      </w:pPr>
+      <w:r>
+        <w:rPr>
+          <w:rFonts w:ascii="黑体" w:eastAsia="黑体" w:hAnsi="黑体" w:hint="eastAsia"/>
+          <w:sz w:val="24"/>
+        </w:rPr>
+        <w:t>茄类一阶差分的ARIMA模型</w:t>
+      </w:r>
+    </w:p>
+    <w:p>
+      <w:pPr>
+        <w:autoSpaceDE w:val="0"/>
+        <w:autoSpaceDN w:val="0"/>
+        <w:adjustRightInd w:val="0"/>
+        <w:jc w:val="center"/>
+        <w:rPr>
+          <w:kern w:val="0"/>
+          <w:sz w:val="24"/>
+        </w:rPr>
+      </w:pPr>
+      <w:r>
+        <w:rPr>
+          <w:noProof/>
+          <w:kern w:val="0"/>
+          <w:sz w:val="24"/>
+        </w:rPr>
+        <w:drawing>
+          <wp:inline distT="0" distB="0" distL="0" distR="0" wp14:anchorId="2F4E59D8" wp14:editId="6A5D1577">
+            <wp:extent cx="3960000" cy="2134800"/>
+            <wp:effectExtent l="0" t="0" r="2540" b="0"/>
+            <wp:docPr id="62758777" name="图片 3" descr="图表&#10;&#10;描述已自动生成"/>
+            <wp:cNvGraphicFramePr>
+              <a:graphicFrameLocks xmlns:a="http://schemas.openxmlformats.org/drawingml/2006/main" noChangeAspect="1"/>
+            </wp:cNvGraphicFramePr>
+            <a:graphic xmlns:a="http://schemas.openxmlformats.org/drawingml/2006/main">
+              <a:graphicData uri="http://schemas.openxmlformats.org/drawingml/2006/picture">
+                <pic:pic xmlns:pic="http://schemas.openxmlformats.org/drawingml/2006/picture">
+                  <pic:nvPicPr>
+                    <pic:cNvPr id="62758777" name="图片 3" descr="图表&#10;&#10;描述已自动生成"/>
+                    <pic:cNvPicPr>
+                      <a:picLocks noChangeAspect="1" noChangeArrowheads="1"/>
+                    </pic:cNvPicPr>
+                  </pic:nvPicPr>
+                  <pic:blipFill>
+                    <a:blip r:embed="rId38">
+                      <a:extLst>
+                        <a:ext uri="{28A0092B-C50C-407E-A947-70E740481C1C}">
+                          <a14:useLocalDpi xmlns:a14="http://schemas.microsoft.com/office/drawing/2010/main" val="0"/>
+                        </a:ext>
+                      </a:extLst>
+                    </a:blip>
+                    <a:srcRect/>
+                    <a:stretch>
+                      <a:fillRect/>
+                    </a:stretch>
+                  </pic:blipFill>
+                  <pic:spPr bwMode="auto">
+                    <a:xfrm>
+                      <a:off x="0" y="0"/>
+                      <a:ext cx="3960000" cy="2134800"/>
+                    </a:xfrm>
+                    <a:prstGeom prst="rect">
+                      <a:avLst/>
+                    </a:prstGeom>
+                    <a:noFill/>
+                    <a:ln>
+                      <a:noFill/>
+                    </a:ln>
+                  </pic:spPr>
+                </pic:pic>
+              </a:graphicData>
+            </a:graphic>
+          </wp:inline>
+        </w:drawing>
+      </w:r>
+    </w:p>
+    <w:p/>
+    <w:p/>
+    <w:p/>
+    <w:p>
+      <w:pPr>
+        <w:rPr>
+          <w:rFonts w:hint="eastAsia"/>
+        </w:rPr>
+      </w:pPr>
+    </w:p>
+    <w:p>
+      <w:pPr>
+        <w:rPr>
+          <w:rFonts w:ascii="黑体" w:eastAsia="黑体" w:hAnsi="黑体"/>
+          <w:sz w:val="24"/>
+        </w:rPr>
+      </w:pPr>
+      <w:r>
+        <w:rPr>
+          <w:rFonts w:ascii="黑体" w:eastAsia="黑体" w:hAnsi="黑体" w:hint="eastAsia"/>
+          <w:sz w:val="24"/>
+        </w:rPr>
+        <w:lastRenderedPageBreak/>
+        <w:t>食用菌类一阶差分的ARIMA模型</w:t>
+      </w:r>
+    </w:p>
+    <w:p>
+      <w:pPr>
+        <w:autoSpaceDE w:val="0"/>
+        <w:autoSpaceDN w:val="0"/>
+        <w:adjustRightInd w:val="0"/>
+        <w:jc w:val="center"/>
+        <w:rPr>
+          <w:kern w:val="0"/>
+          <w:sz w:val="24"/>
+        </w:rPr>
+      </w:pPr>
+      <w:r>
+        <w:rPr>
+          <w:noProof/>
+          <w:kern w:val="0"/>
+          <w:sz w:val="24"/>
+        </w:rPr>
+        <w:drawing>
+          <wp:inline distT="0" distB="0" distL="0" distR="0" wp14:anchorId="0F51D7F3" wp14:editId="67098B63">
+            <wp:extent cx="3960000" cy="2134800"/>
+            <wp:effectExtent l="0" t="0" r="2540" b="0"/>
+            <wp:docPr id="434496613" name="图片 4" descr="图表&#10;&#10;描述已自动生成"/>
+            <wp:cNvGraphicFramePr>
+              <a:graphicFrameLocks xmlns:a="http://schemas.openxmlformats.org/drawingml/2006/main" noChangeAspect="1"/>
+            </wp:cNvGraphicFramePr>
+            <a:graphic xmlns:a="http://schemas.openxmlformats.org/drawingml/2006/main">
+              <a:graphicData uri="http://schemas.openxmlformats.org/drawingml/2006/picture">
+                <pic:pic xmlns:pic="http://schemas.openxmlformats.org/drawingml/2006/picture">
+                  <pic:nvPicPr>
+                    <pic:cNvPr id="434496613" name="图片 4" descr="图表&#10;&#10;描述已自动生成"/>
+                    <pic:cNvPicPr>
+                      <a:picLocks noChangeAspect="1" noChangeArrowheads="1"/>
+                    </pic:cNvPicPr>
+                  </pic:nvPicPr>
+                  <pic:blipFill>
+                    <a:blip r:embed="rId39">
+                      <a:extLst>
+                        <a:ext uri="{28A0092B-C50C-407E-A947-70E740481C1C}">
+                          <a14:useLocalDpi xmlns:a14="http://schemas.microsoft.com/office/drawing/2010/main" val="0"/>
+                        </a:ext>
+                      </a:extLst>
+                    </a:blip>
+                    <a:srcRect/>
+                    <a:stretch>
+                      <a:fillRect/>
+                    </a:stretch>
+                  </pic:blipFill>
+                  <pic:spPr bwMode="auto">
+                    <a:xfrm>
+                      <a:off x="0" y="0"/>
+                      <a:ext cx="3960000" cy="2134800"/>
+                    </a:xfrm>
+                    <a:prstGeom prst="rect">
+                      <a:avLst/>
+                    </a:prstGeom>
+                    <a:noFill/>
+                    <a:ln>
+                      <a:noFill/>
+                    </a:ln>
+                  </pic:spPr>
+                </pic:pic>
+              </a:graphicData>
+            </a:graphic>
+          </wp:inline>
+        </w:drawing>
+      </w:r>
+    </w:p>
+    <w:p>
+      <w:pPr>
+        <w:autoSpaceDE w:val="0"/>
+        <w:autoSpaceDN w:val="0"/>
+        <w:adjustRightInd w:val="0"/>
+        <w:jc w:val="left"/>
+        <w:rPr>
+          <w:rFonts w:hint="eastAsia"/>
+          <w:kern w:val="0"/>
+          <w:sz w:val="24"/>
+        </w:rPr>
+      </w:pPr>
+    </w:p>
+    <w:p>
+      <w:pPr>
+        <w:rPr>
+          <w:rFonts w:ascii="黑体" w:eastAsia="黑体" w:hAnsi="黑体"/>
+          <w:sz w:val="24"/>
+        </w:rPr>
+      </w:pPr>
+      <w:r>
+        <w:rPr>
+          <w:rFonts w:ascii="黑体" w:eastAsia="黑体" w:hAnsi="黑体" w:hint="eastAsia"/>
+          <w:sz w:val="24"/>
+        </w:rPr>
+        <w:t>水生根茎类一阶差分的ARIMA模型</w:t>
+      </w:r>
+    </w:p>
+    <w:p>
+      <w:pPr>
+        <w:autoSpaceDE w:val="0"/>
+        <w:autoSpaceDN w:val="0"/>
+        <w:adjustRightInd w:val="0"/>
+        <w:jc w:val="center"/>
+        <w:rPr>
+          <w:kern w:val="0"/>
+          <w:sz w:val="24"/>
+        </w:rPr>
+      </w:pPr>
+      <w:r>
+        <w:rPr>
+          <w:noProof/>
+          <w:kern w:val="0"/>
+          <w:sz w:val="24"/>
+        </w:rPr>
+        <w:drawing>
+          <wp:inline distT="0" distB="0" distL="0" distR="0" wp14:anchorId="24238094" wp14:editId="2091B6C3">
+            <wp:extent cx="3960000" cy="2134800"/>
+            <wp:effectExtent l="0" t="0" r="2540" b="0"/>
+            <wp:docPr id="173764732" name="图片 5" descr="图表, 直方图&#10;&#10;描述已自动生成"/>
+            <wp:cNvGraphicFramePr>
+              <a:graphicFrameLocks xmlns:a="http://schemas.openxmlformats.org/drawingml/2006/main" noChangeAspect="1"/>
+            </wp:cNvGraphicFramePr>
+            <a:graphic xmlns:a="http://schemas.openxmlformats.org/drawingml/2006/main">
+              <a:graphicData uri="http://schemas.openxmlformats.org/drawingml/2006/picture">
+                <pic:pic xmlns:pic="http://schemas.openxmlformats.org/drawingml/2006/picture">
+                  <pic:nvPicPr>
+                    <pic:cNvPr id="173764732" name="图片 5" descr="图表, 直方图&#10;&#10;描述已自动生成"/>
+                    <pic:cNvPicPr>
+                      <a:picLocks noChangeAspect="1" noChangeArrowheads="1"/>
+                    </pic:cNvPicPr>
+                  </pic:nvPicPr>
+                  <pic:blipFill>
+                    <a:blip r:embed="rId40">
+                      <a:extLst>
+                        <a:ext uri="{28A0092B-C50C-407E-A947-70E740481C1C}">
+                          <a14:useLocalDpi xmlns:a14="http://schemas.microsoft.com/office/drawing/2010/main" val="0"/>
+                        </a:ext>
+                      </a:extLst>
+                    </a:blip>
+                    <a:srcRect/>
+                    <a:stretch>
+                      <a:fillRect/>
+                    </a:stretch>
+                  </pic:blipFill>
+                  <pic:spPr bwMode="auto">
+                    <a:xfrm>
+                      <a:off x="0" y="0"/>
+                      <a:ext cx="3960000" cy="2134800"/>
+                    </a:xfrm>
+                    <a:prstGeom prst="rect">
+                      <a:avLst/>
+                    </a:prstGeom>
+                    <a:noFill/>
+                    <a:ln>
+                      <a:noFill/>
+                    </a:ln>
+                  </pic:spPr>
+                </pic:pic>
+              </a:graphicData>
+            </a:graphic>
+          </wp:inline>
+        </w:drawing>
+      </w:r>
     </w:p>
     <w:p>
       <w:pPr>
@@ -18813,6 +19344,21 @@
       <w:color w:val="605E5C"/>
       <w:shd w:val="clear" w:color="auto" w:fill="E1DFDD"/>
     </w:rPr>
+  </w:style>
+  <w:style w:type="table" w:styleId="af">
+    <w:name w:val="Table Grid"/>
+    <w:basedOn w:val="a1"/>
+    <w:rsid w:val="00C2239C"/>
+    <w:tblPr>
+      <w:tblBorders>
+        <w:top w:val="single" w:sz="4" w:space="0" w:color="auto"/>
+        <w:left w:val="single" w:sz="4" w:space="0" w:color="auto"/>
+        <w:bottom w:val="single" w:sz="4" w:space="0" w:color="auto"/>
+        <w:right w:val="single" w:sz="4" w:space="0" w:color="auto"/>
+        <w:insideH w:val="single" w:sz="4" w:space="0" w:color="auto"/>
+        <w:insideV w:val="single" w:sz="4" w:space="0" w:color="auto"/>
+      </w:tblBorders>
+    </w:tblPr>
   </w:style>
 </w:styles>
 </file>

</xml_diff>